<commit_message>
contents&readme updated - some missing functionality added
</commit_message>
<xml_diff>
--- a/Binder/contents&readme.docx
+++ b/Binder/contents&readme.docx
@@ -441,29 +441,15 @@
           <w:sz w:val="24"/>
           <w:szCs w:val="24"/>
         </w:rPr>
-        <w:t>AI Difficulty:</w:t>
-      </w:r>
-    </w:p>
-    <w:p>
-      <w:pPr>
-        <w:pStyle w:val="ListParagraph"/>
-        <w:numPr>
-          <w:ilvl w:val="0"/>
-          <w:numId w:val="1"/>
-        </w:numPr>
-        <w:rPr>
-          <w:rFonts w:ascii="Times New Roman" w:hAnsi="Times New Roman" w:cs="Times New Roman"/>
-          <w:sz w:val="24"/>
-          <w:szCs w:val="24"/>
-        </w:rPr>
-      </w:pPr>
-      <w:r>
-        <w:rPr>
-          <w:rFonts w:ascii="Times New Roman" w:hAnsi="Times New Roman" w:cs="Times New Roman"/>
-          <w:sz w:val="24"/>
-          <w:szCs w:val="24"/>
-        </w:rPr>
         <w:t>User option to change Player and AI tile colors</w:t>
+      </w:r>
+      <w:r>
+        <w:rPr>
+          <w:rFonts w:ascii="Times New Roman" w:hAnsi="Times New Roman" w:cs="Times New Roman"/>
+          <w:sz w:val="24"/>
+          <w:szCs w:val="24"/>
+        </w:rPr>
+        <w:t>:</w:t>
       </w:r>
     </w:p>
     <w:p>
@@ -485,32 +471,20 @@
           <w:sz w:val="24"/>
           <w:szCs w:val="24"/>
         </w:rPr>
-        <w:t>Game instead highlights currently chosen tiles</w:t>
-      </w:r>
-    </w:p>
-    <w:p>
-      <w:pPr>
-        <w:pStyle w:val="ListParagraph"/>
-        <w:numPr>
-          <w:ilvl w:val="1"/>
-          <w:numId w:val="1"/>
-        </w:numPr>
-        <w:rPr>
-          <w:rFonts w:ascii="Times New Roman" w:hAnsi="Times New Roman" w:cs="Times New Roman"/>
-          <w:sz w:val="24"/>
-          <w:szCs w:val="24"/>
-        </w:rPr>
-      </w:pPr>
-      <w:r>
-        <w:rPr>
-          <w:rFonts w:ascii="Times New Roman" w:hAnsi="Times New Roman" w:cs="Times New Roman"/>
-          <w:sz w:val="24"/>
-          <w:szCs w:val="24"/>
-        </w:rPr>
-        <w:t>Fortified tiles change colors</w:t>
+        <w:t>We were unable to implement the ability for the user to select the default color of either their tiles or the opponent tiles. However, the functionality to change tile colors is still present, but is implemented through highlighting tiles rather than being a user choice.</w:t>
       </w:r>
       <w:bookmarkStart w:id="0" w:name="_GoBack"/>
       <w:bookmarkEnd w:id="0"/>
+    </w:p>
+    <w:p>
+      <w:pPr>
+        <w:ind w:left="1080"/>
+        <w:rPr>
+          <w:rFonts w:ascii="Times New Roman" w:hAnsi="Times New Roman" w:cs="Times New Roman"/>
+          <w:sz w:val="24"/>
+          <w:szCs w:val="24"/>
+        </w:rPr>
+      </w:pPr>
     </w:p>
     <w:p/>
     <w:p/>

</xml_diff>